<commit_message>
Complete => 48. Spring Security - Adding Custom Login Form
</commit_message>
<xml_diff>
--- a/48. Spring Security - Adding Custom Login Form/48.4. Spring Security - Adding Login Error Message.docx
+++ b/48. Spring Security - Adding Custom Login Form/48.4. Spring Security - Adding Login Error Message.docx
@@ -36,14 +36,2008 @@
       <w:pPr>
         <w:spacing w:after="0" w:line="0" w:lineRule="atLeast"/>
       </w:pPr>
+      <w:r>
+        <w:rPr>
+          <w:b/>
+          <w:bCs/>
+          <w:u w:val="single"/>
+        </w:rPr>
+        <w:t xml:space="preserve">Logging </w:t>
+      </w:r>
+      <w:r>
+        <w:rPr>
+          <w:b/>
+          <w:bCs/>
+          <w:u w:val="single"/>
+        </w:rPr>
+        <w:t>Error Message</w:t>
+      </w:r>
+      <w:r>
+        <w:t>:</w:t>
+      </w:r>
+    </w:p>
+    <w:p>
+      <w:pPr>
+        <w:spacing w:after="0" w:line="0" w:lineRule="atLeast"/>
+      </w:pPr>
+      <w:r>
+        <w:t xml:space="preserve">In our logging form if user insert wrong username or password then we display an error message. But in this state our page doesn’t show any error message. </w:t>
+      </w:r>
+    </w:p>
+    <w:p>
+      <w:pPr>
+        <w:spacing w:after="0" w:line="0" w:lineRule="atLeast"/>
+      </w:pPr>
+    </w:p>
+    <w:p>
+      <w:pPr>
+        <w:spacing w:after="0" w:line="0" w:lineRule="atLeast"/>
+      </w:pPr>
+      <w:r>
+        <w:rPr>
+          <w:noProof/>
+        </w:rPr>
+        <w:drawing>
+          <wp:inline distT="0" distB="0" distL="0" distR="0" wp14:anchorId="1AB84780" wp14:editId="6500DB80">
+            <wp:extent cx="5362575" cy="2209800"/>
+            <wp:effectExtent l="19050" t="19050" r="28575" b="19050"/>
+            <wp:docPr id="1" name="Picture 1"/>
+            <wp:cNvGraphicFramePr>
+              <a:graphicFrameLocks xmlns:a="http://schemas.openxmlformats.org/drawingml/2006/main" noChangeAspect="1"/>
+            </wp:cNvGraphicFramePr>
+            <a:graphic xmlns:a="http://schemas.openxmlformats.org/drawingml/2006/main">
+              <a:graphicData uri="http://schemas.openxmlformats.org/drawingml/2006/picture">
+                <pic:pic xmlns:pic="http://schemas.openxmlformats.org/drawingml/2006/picture">
+                  <pic:nvPicPr>
+                    <pic:cNvPr id="0" name="Picture 1"/>
+                    <pic:cNvPicPr>
+                      <a:picLocks noChangeAspect="1" noChangeArrowheads="1"/>
+                    </pic:cNvPicPr>
+                  </pic:nvPicPr>
+                  <pic:blipFill>
+                    <a:blip r:embed="rId5">
+                      <a:extLst>
+                        <a:ext uri="{28A0092B-C50C-407E-A947-70E740481C1C}">
+                          <a14:useLocalDpi xmlns:a14="http://schemas.microsoft.com/office/drawing/2010/main" val="0"/>
+                        </a:ext>
+                      </a:extLst>
+                    </a:blip>
+                    <a:srcRect/>
+                    <a:stretch>
+                      <a:fillRect/>
+                    </a:stretch>
+                  </pic:blipFill>
+                  <pic:spPr bwMode="auto">
+                    <a:xfrm>
+                      <a:off x="0" y="0"/>
+                      <a:ext cx="5362575" cy="2209800"/>
+                    </a:xfrm>
+                    <a:prstGeom prst="rect">
+                      <a:avLst/>
+                    </a:prstGeom>
+                    <a:noFill/>
+                    <a:ln>
+                      <a:solidFill>
+                        <a:srgbClr val="FF0000"/>
+                      </a:solidFill>
+                    </a:ln>
+                  </pic:spPr>
+                </pic:pic>
+              </a:graphicData>
+            </a:graphic>
+          </wp:inline>
+        </w:drawing>
+      </w:r>
+    </w:p>
+    <w:p>
+      <w:pPr>
+        <w:spacing w:after="0" w:line="0" w:lineRule="atLeast"/>
+      </w:pPr>
+    </w:p>
+    <w:p>
+      <w:pPr>
+        <w:spacing w:after="0" w:line="0" w:lineRule="atLeast"/>
+      </w:pPr>
+      <w:r>
+        <w:t xml:space="preserve">Spring Security's default login page have built-in support for error message. For our custom login </w:t>
+      </w:r>
+      <w:r>
+        <w:t>page,</w:t>
+      </w:r>
+      <w:r>
+        <w:t xml:space="preserve"> we need logic to handle for login error message. </w:t>
+      </w:r>
+    </w:p>
+    <w:p>
+      <w:pPr>
+        <w:spacing w:after="0" w:line="0" w:lineRule="atLeast"/>
+      </w:pPr>
+    </w:p>
+    <w:p>
+      <w:pPr>
+        <w:spacing w:after="0" w:line="0" w:lineRule="atLeast"/>
+      </w:pPr>
+      <w:r>
+        <w:rPr>
+          <w:b/>
+          <w:bCs/>
+          <w:u w:val="single"/>
+        </w:rPr>
+        <w:t>Failed Login</w:t>
+      </w:r>
+      <w:r>
+        <w:t>:</w:t>
+      </w:r>
+    </w:p>
+    <w:p>
+      <w:pPr>
+        <w:pStyle w:val="ListParagraph"/>
+        <w:numPr>
+          <w:ilvl w:val="0"/>
+          <w:numId w:val="1"/>
+        </w:numPr>
+        <w:spacing w:after="0" w:line="0" w:lineRule="atLeast"/>
+      </w:pPr>
+      <w:r>
+        <w:t>When login fails, by default Spring Security will …</w:t>
+      </w:r>
+    </w:p>
+    <w:p>
+      <w:pPr>
+        <w:pStyle w:val="ListParagraph"/>
+        <w:numPr>
+          <w:ilvl w:val="0"/>
+          <w:numId w:val="1"/>
+        </w:numPr>
+        <w:spacing w:after="0" w:line="0" w:lineRule="atLeast"/>
+      </w:pPr>
+      <w:r>
+        <w:t>Send user back to your login page</w:t>
+      </w:r>
+    </w:p>
+    <w:p>
+      <w:pPr>
+        <w:pStyle w:val="ListParagraph"/>
+        <w:numPr>
+          <w:ilvl w:val="0"/>
+          <w:numId w:val="1"/>
+        </w:numPr>
+        <w:spacing w:after="0" w:line="0" w:lineRule="atLeast"/>
+      </w:pPr>
+      <w:r>
+        <w:t xml:space="preserve">Append an error </w:t>
+      </w:r>
+      <w:r>
+        <w:t>parameter</w:t>
+      </w:r>
+      <w:r>
+        <w:t xml:space="preserve"> called</w:t>
+      </w:r>
+      <w:proofErr w:type="gramStart"/>
+      <w:r>
+        <w:t xml:space="preserve">: </w:t>
+      </w:r>
+      <w:r>
+        <w:rPr>
+          <w:b/>
+          <w:bCs/>
+          <w:color w:val="FF0000"/>
+        </w:rPr>
+        <w:t>?error</w:t>
+      </w:r>
+      <w:proofErr w:type="gramEnd"/>
+    </w:p>
+    <w:p>
+      <w:pPr>
+        <w:spacing w:after="0" w:line="0" w:lineRule="atLeast"/>
+      </w:pPr>
+    </w:p>
+    <w:p>
+      <w:pPr>
+        <w:spacing w:after="0" w:line="0" w:lineRule="atLeast"/>
+      </w:pPr>
+      <w:r>
+        <w:rPr>
+          <w:noProof/>
+        </w:rPr>
+        <w:drawing>
+          <wp:inline distT="0" distB="0" distL="0" distR="0" wp14:anchorId="3BF6667D" wp14:editId="2E4B1CE1">
+            <wp:extent cx="5600700" cy="3267075"/>
+            <wp:effectExtent l="19050" t="19050" r="19050" b="28575"/>
+            <wp:docPr id="2" name="Picture 2"/>
+            <wp:cNvGraphicFramePr>
+              <a:graphicFrameLocks xmlns:a="http://schemas.openxmlformats.org/drawingml/2006/main" noChangeAspect="1"/>
+            </wp:cNvGraphicFramePr>
+            <a:graphic xmlns:a="http://schemas.openxmlformats.org/drawingml/2006/main">
+              <a:graphicData uri="http://schemas.openxmlformats.org/drawingml/2006/picture">
+                <pic:pic xmlns:pic="http://schemas.openxmlformats.org/drawingml/2006/picture">
+                  <pic:nvPicPr>
+                    <pic:cNvPr id="0" name="Picture 3"/>
+                    <pic:cNvPicPr>
+                      <a:picLocks noChangeAspect="1" noChangeArrowheads="1"/>
+                    </pic:cNvPicPr>
+                  </pic:nvPicPr>
+                  <pic:blipFill>
+                    <a:blip r:embed="rId6">
+                      <a:extLst>
+                        <a:ext uri="{28A0092B-C50C-407E-A947-70E740481C1C}">
+                          <a14:useLocalDpi xmlns:a14="http://schemas.microsoft.com/office/drawing/2010/main" val="0"/>
+                        </a:ext>
+                      </a:extLst>
+                    </a:blip>
+                    <a:srcRect/>
+                    <a:stretch>
+                      <a:fillRect/>
+                    </a:stretch>
+                  </pic:blipFill>
+                  <pic:spPr bwMode="auto">
+                    <a:xfrm>
+                      <a:off x="0" y="0"/>
+                      <a:ext cx="5600700" cy="3267075"/>
+                    </a:xfrm>
+                    <a:prstGeom prst="rect">
+                      <a:avLst/>
+                    </a:prstGeom>
+                    <a:noFill/>
+                    <a:ln>
+                      <a:solidFill>
+                        <a:srgbClr val="FF0000"/>
+                      </a:solidFill>
+                    </a:ln>
+                  </pic:spPr>
+                </pic:pic>
+              </a:graphicData>
+            </a:graphic>
+          </wp:inline>
+        </w:drawing>
+      </w:r>
+    </w:p>
+    <w:p>
+      <w:pPr>
+        <w:spacing w:after="0" w:line="0" w:lineRule="atLeast"/>
+      </w:pPr>
+      <w:r>
+        <w:lastRenderedPageBreak/>
+        <w:t xml:space="preserve">In the above diagram we will see how the </w:t>
+      </w:r>
+      <w:r>
+        <w:rPr>
+          <w:b/>
+          <w:bCs/>
+        </w:rPr>
+        <w:t>"error"</w:t>
+      </w:r>
+      <w:r>
+        <w:t xml:space="preserve"> param map with the URL. We can check the parameter and then write code</w:t>
+      </w:r>
+      <w:r>
+        <w:t xml:space="preserve"> accordingly.</w:t>
+      </w:r>
+    </w:p>
+    <w:p>
+      <w:pPr>
+        <w:spacing w:after="0" w:line="0" w:lineRule="atLeast"/>
+      </w:pPr>
+    </w:p>
+    <w:p>
+      <w:pPr>
+        <w:spacing w:after="0" w:line="0" w:lineRule="atLeast"/>
+      </w:pPr>
+      <w:r>
+        <w:rPr>
+          <w:b/>
+          <w:bCs/>
+          <w:u w:val="single"/>
+        </w:rPr>
+        <w:t>Development process</w:t>
+      </w:r>
+      <w:r>
+        <w:t>:</w:t>
+      </w:r>
+    </w:p>
+    <w:p>
+      <w:pPr>
+        <w:pStyle w:val="ListParagraph"/>
+        <w:numPr>
+          <w:ilvl w:val="0"/>
+          <w:numId w:val="2"/>
+        </w:numPr>
+        <w:spacing w:after="0" w:line="0" w:lineRule="atLeast"/>
+      </w:pPr>
+      <w:r>
+        <w:t>Modify custom login form</w:t>
+      </w:r>
+    </w:p>
+    <w:p>
+      <w:pPr>
+        <w:pStyle w:val="ListParagraph"/>
+        <w:numPr>
+          <w:ilvl w:val="1"/>
+          <w:numId w:val="2"/>
+        </w:numPr>
+        <w:spacing w:after="0" w:line="0" w:lineRule="atLeast"/>
+      </w:pPr>
+      <w:r>
+        <w:t xml:space="preserve">Check the </w:t>
+      </w:r>
+      <w:r>
+        <w:rPr>
+          <w:b/>
+          <w:bCs/>
+        </w:rPr>
+        <w:t>error</w:t>
+      </w:r>
+      <w:r>
+        <w:t xml:space="preserve"> parameter</w:t>
+      </w:r>
+      <w:r>
+        <w:t xml:space="preserve"> </w:t>
+      </w:r>
+      <w:r>
+        <w:rPr>
+          <w:b/>
+          <w:bCs/>
+        </w:rPr>
+        <w:t>(JSTL can help with this)</w:t>
+      </w:r>
+    </w:p>
+    <w:p>
+      <w:pPr>
+        <w:pStyle w:val="ListParagraph"/>
+        <w:numPr>
+          <w:ilvl w:val="1"/>
+          <w:numId w:val="2"/>
+        </w:numPr>
+        <w:spacing w:after="0" w:line="0" w:lineRule="atLeast"/>
+      </w:pPr>
+      <w:r>
+        <w:t xml:space="preserve">If </w:t>
+      </w:r>
+      <w:r>
+        <w:rPr>
+          <w:b/>
+          <w:bCs/>
+        </w:rPr>
+        <w:t>error</w:t>
+      </w:r>
+      <w:r>
+        <w:t xml:space="preserve"> parameter exists, show an error message</w:t>
+      </w:r>
+      <w:r>
+        <w:t xml:space="preserve"> </w:t>
+      </w:r>
+      <w:r>
+        <w:rPr>
+          <w:b/>
+          <w:bCs/>
+        </w:rPr>
+        <w:t>(JSTL can help with this)</w:t>
+      </w:r>
+    </w:p>
+    <w:p>
+      <w:pPr>
+        <w:spacing w:after="0" w:line="0" w:lineRule="atLeast"/>
+      </w:pPr>
+    </w:p>
+    <w:p>
+      <w:pPr>
+        <w:spacing w:after="0" w:line="0" w:lineRule="atLeast"/>
+      </w:pPr>
+      <w:r>
+        <w:rPr>
+          <w:b/>
+          <w:bCs/>
+          <w:u w:val="single"/>
+        </w:rPr>
+        <w:t>Modify form – check for error</w:t>
+      </w:r>
+      <w:r>
+        <w:t>:</w:t>
+      </w:r>
+    </w:p>
+    <w:p>
+      <w:pPr>
+        <w:spacing w:after="0" w:line="0" w:lineRule="atLeast"/>
+      </w:pPr>
+      <w:r>
+        <w:t>Use JSTL</w:t>
+      </w:r>
+    </w:p>
+    <w:p>
+      <w:pPr>
+        <w:spacing w:after="0" w:line="0" w:lineRule="atLeast"/>
+        <w:rPr>
+          <w:rFonts w:ascii="Consolas" w:hAnsi="Consolas" w:cs="Consolas"/>
+          <w:color w:val="BF5F3F"/>
+          <w:sz w:val="20"/>
+          <w:szCs w:val="20"/>
+          <w:shd w:val="clear" w:color="auto" w:fill="E8F2FE"/>
+        </w:rPr>
+      </w:pPr>
+    </w:p>
+    <w:p>
+      <w:pPr>
+        <w:spacing w:after="0" w:line="0" w:lineRule="atLeast"/>
+        <w:rPr>
+          <w:rFonts w:ascii="Consolas" w:hAnsi="Consolas" w:cs="Consolas"/>
+          <w:color w:val="BF5F3F"/>
+          <w:sz w:val="20"/>
+          <w:szCs w:val="20"/>
+          <w:shd w:val="clear" w:color="auto" w:fill="E8F2FE"/>
+        </w:rPr>
+      </w:pPr>
+      <w:r>
+        <w:rPr>
+          <w:rFonts w:ascii="Consolas" w:hAnsi="Consolas" w:cs="Consolas"/>
+          <w:color w:val="BF5F3F"/>
+          <w:sz w:val="20"/>
+          <w:szCs w:val="20"/>
+          <w:shd w:val="clear" w:color="auto" w:fill="E8F2FE"/>
+        </w:rPr>
+        <w:t>&lt;%@</w:t>
+      </w:r>
+      <w:r>
+        <w:rPr>
+          <w:rFonts w:ascii="Consolas" w:hAnsi="Consolas" w:cs="Consolas"/>
+          <w:sz w:val="20"/>
+          <w:szCs w:val="20"/>
+          <w:shd w:val="clear" w:color="auto" w:fill="E8F2FE"/>
+        </w:rPr>
+        <w:t xml:space="preserve"> </w:t>
+      </w:r>
+      <w:proofErr w:type="spellStart"/>
+      <w:r>
+        <w:rPr>
+          <w:rFonts w:ascii="Consolas" w:hAnsi="Consolas" w:cs="Consolas"/>
+          <w:color w:val="3F7F7F"/>
+          <w:sz w:val="20"/>
+          <w:szCs w:val="20"/>
+          <w:shd w:val="clear" w:color="auto" w:fill="E8F2FE"/>
+        </w:rPr>
+        <w:t>taglib</w:t>
+      </w:r>
+      <w:proofErr w:type="spellEnd"/>
+      <w:r>
+        <w:rPr>
+          <w:rFonts w:ascii="Consolas" w:hAnsi="Consolas" w:cs="Consolas"/>
+          <w:sz w:val="20"/>
+          <w:szCs w:val="20"/>
+          <w:shd w:val="clear" w:color="auto" w:fill="E8F2FE"/>
+        </w:rPr>
+        <w:t xml:space="preserve"> </w:t>
+      </w:r>
+      <w:r>
+        <w:rPr>
+          <w:rFonts w:ascii="Consolas" w:hAnsi="Consolas" w:cs="Consolas"/>
+          <w:color w:val="7F007F"/>
+          <w:sz w:val="20"/>
+          <w:szCs w:val="20"/>
+          <w:shd w:val="clear" w:color="auto" w:fill="E8F2FE"/>
+        </w:rPr>
+        <w:t>prefix</w:t>
+      </w:r>
+      <w:r>
+        <w:rPr>
+          <w:rFonts w:ascii="Consolas" w:hAnsi="Consolas" w:cs="Consolas"/>
+          <w:color w:val="000000"/>
+          <w:sz w:val="20"/>
+          <w:szCs w:val="20"/>
+          <w:shd w:val="clear" w:color="auto" w:fill="E8F2FE"/>
+        </w:rPr>
+        <w:t>=</w:t>
+      </w:r>
+      <w:r>
+        <w:rPr>
+          <w:rFonts w:ascii="Consolas" w:hAnsi="Consolas" w:cs="Consolas"/>
+          <w:i/>
+          <w:iCs/>
+          <w:color w:val="2A00FF"/>
+          <w:sz w:val="20"/>
+          <w:szCs w:val="20"/>
+          <w:shd w:val="clear" w:color="auto" w:fill="E8F2FE"/>
+        </w:rPr>
+        <w:t>"c"</w:t>
+      </w:r>
+      <w:r>
+        <w:rPr>
+          <w:rFonts w:ascii="Consolas" w:hAnsi="Consolas" w:cs="Consolas"/>
+          <w:sz w:val="20"/>
+          <w:szCs w:val="20"/>
+          <w:shd w:val="clear" w:color="auto" w:fill="E8F2FE"/>
+        </w:rPr>
+        <w:t xml:space="preserve"> </w:t>
+      </w:r>
+      <w:proofErr w:type="spellStart"/>
+      <w:r>
+        <w:rPr>
+          <w:rFonts w:ascii="Consolas" w:hAnsi="Consolas" w:cs="Consolas"/>
+          <w:color w:val="7F007F"/>
+          <w:sz w:val="20"/>
+          <w:szCs w:val="20"/>
+          <w:shd w:val="clear" w:color="auto" w:fill="E8F2FE"/>
+        </w:rPr>
+        <w:t>uri</w:t>
+      </w:r>
+      <w:proofErr w:type="spellEnd"/>
+      <w:r>
+        <w:rPr>
+          <w:rFonts w:ascii="Consolas" w:hAnsi="Consolas" w:cs="Consolas"/>
+          <w:color w:val="000000"/>
+          <w:sz w:val="20"/>
+          <w:szCs w:val="20"/>
+          <w:shd w:val="clear" w:color="auto" w:fill="E8F2FE"/>
+        </w:rPr>
+        <w:t>=</w:t>
+      </w:r>
+      <w:r>
+        <w:rPr>
+          <w:rFonts w:ascii="Consolas" w:hAnsi="Consolas" w:cs="Consolas"/>
+          <w:i/>
+          <w:iCs/>
+          <w:color w:val="2A00FF"/>
+          <w:sz w:val="20"/>
+          <w:szCs w:val="20"/>
+          <w:shd w:val="clear" w:color="auto" w:fill="E8F2FE"/>
+        </w:rPr>
+        <w:t>"http://java.sun.com/</w:t>
+      </w:r>
+      <w:proofErr w:type="spellStart"/>
+      <w:r>
+        <w:rPr>
+          <w:rFonts w:ascii="Consolas" w:hAnsi="Consolas" w:cs="Consolas"/>
+          <w:i/>
+          <w:iCs/>
+          <w:color w:val="2A00FF"/>
+          <w:sz w:val="20"/>
+          <w:szCs w:val="20"/>
+          <w:shd w:val="clear" w:color="auto" w:fill="E8F2FE"/>
+        </w:rPr>
+        <w:t>jsp</w:t>
+      </w:r>
+      <w:proofErr w:type="spellEnd"/>
+      <w:r>
+        <w:rPr>
+          <w:rFonts w:ascii="Consolas" w:hAnsi="Consolas" w:cs="Consolas"/>
+          <w:i/>
+          <w:iCs/>
+          <w:color w:val="2A00FF"/>
+          <w:sz w:val="20"/>
+          <w:szCs w:val="20"/>
+          <w:shd w:val="clear" w:color="auto" w:fill="E8F2FE"/>
+        </w:rPr>
+        <w:t>/</w:t>
+      </w:r>
+      <w:proofErr w:type="spellStart"/>
+      <w:r>
+        <w:rPr>
+          <w:rFonts w:ascii="Consolas" w:hAnsi="Consolas" w:cs="Consolas"/>
+          <w:i/>
+          <w:iCs/>
+          <w:color w:val="2A00FF"/>
+          <w:sz w:val="20"/>
+          <w:szCs w:val="20"/>
+          <w:shd w:val="clear" w:color="auto" w:fill="E8F2FE"/>
+        </w:rPr>
+        <w:t>jstl</w:t>
+      </w:r>
+      <w:proofErr w:type="spellEnd"/>
+      <w:r>
+        <w:rPr>
+          <w:rFonts w:ascii="Consolas" w:hAnsi="Consolas" w:cs="Consolas"/>
+          <w:i/>
+          <w:iCs/>
+          <w:color w:val="2A00FF"/>
+          <w:sz w:val="20"/>
+          <w:szCs w:val="20"/>
+          <w:shd w:val="clear" w:color="auto" w:fill="E8F2FE"/>
+        </w:rPr>
+        <w:t>/core"</w:t>
+      </w:r>
+      <w:r>
+        <w:rPr>
+          <w:rFonts w:ascii="Consolas" w:hAnsi="Consolas" w:cs="Consolas"/>
+          <w:color w:val="BF5F3F"/>
+          <w:sz w:val="20"/>
+          <w:szCs w:val="20"/>
+          <w:shd w:val="clear" w:color="auto" w:fill="E8F2FE"/>
+        </w:rPr>
+        <w:t>%&gt;</w:t>
+      </w:r>
+    </w:p>
+    <w:p>
+      <w:pPr>
+        <w:autoSpaceDE w:val="0"/>
+        <w:autoSpaceDN w:val="0"/>
+        <w:adjustRightInd w:val="0"/>
+        <w:spacing w:after="0" w:line="240" w:lineRule="auto"/>
+        <w:rPr>
+          <w:rFonts w:ascii="Consolas" w:hAnsi="Consolas" w:cs="Consolas"/>
+          <w:color w:val="008080"/>
+          <w:sz w:val="20"/>
+          <w:szCs w:val="20"/>
+        </w:rPr>
+      </w:pPr>
+    </w:p>
+    <w:p>
+      <w:pPr>
+        <w:autoSpaceDE w:val="0"/>
+        <w:autoSpaceDN w:val="0"/>
+        <w:adjustRightInd w:val="0"/>
+        <w:spacing w:after="0" w:line="240" w:lineRule="auto"/>
+        <w:rPr>
+          <w:rFonts w:ascii="Consolas" w:hAnsi="Consolas" w:cs="Consolas"/>
+          <w:sz w:val="20"/>
+          <w:szCs w:val="20"/>
+        </w:rPr>
+      </w:pPr>
+      <w:r>
+        <w:rPr>
+          <w:rFonts w:ascii="Consolas" w:hAnsi="Consolas" w:cs="Consolas"/>
+          <w:color w:val="008080"/>
+          <w:sz w:val="20"/>
+          <w:szCs w:val="20"/>
+        </w:rPr>
+        <w:t>&lt;</w:t>
+      </w:r>
+      <w:proofErr w:type="spellStart"/>
+      <w:proofErr w:type="gramStart"/>
+      <w:r>
+        <w:rPr>
+          <w:rFonts w:ascii="Consolas" w:hAnsi="Consolas" w:cs="Consolas"/>
+          <w:color w:val="3F7F7F"/>
+          <w:sz w:val="20"/>
+          <w:szCs w:val="20"/>
+          <w:shd w:val="clear" w:color="auto" w:fill="D4D4D4"/>
+        </w:rPr>
+        <w:t>form:form</w:t>
+      </w:r>
+      <w:proofErr w:type="spellEnd"/>
+      <w:proofErr w:type="gramEnd"/>
+    </w:p>
+    <w:p>
+      <w:pPr>
+        <w:autoSpaceDE w:val="0"/>
+        <w:autoSpaceDN w:val="0"/>
+        <w:adjustRightInd w:val="0"/>
+        <w:spacing w:after="0" w:line="240" w:lineRule="auto"/>
+        <w:rPr>
+          <w:rFonts w:ascii="Consolas" w:hAnsi="Consolas" w:cs="Consolas"/>
+          <w:sz w:val="20"/>
+          <w:szCs w:val="20"/>
+        </w:rPr>
+      </w:pPr>
+      <w:r>
+        <w:rPr>
+          <w:rFonts w:ascii="Consolas" w:hAnsi="Consolas" w:cs="Consolas"/>
+          <w:sz w:val="20"/>
+          <w:szCs w:val="20"/>
+        </w:rPr>
+        <w:tab/>
+      </w:r>
+      <w:r>
+        <w:rPr>
+          <w:rFonts w:ascii="Consolas" w:hAnsi="Consolas" w:cs="Consolas"/>
+          <w:color w:val="7F007F"/>
+          <w:sz w:val="20"/>
+          <w:szCs w:val="20"/>
+        </w:rPr>
+        <w:t>action</w:t>
+      </w:r>
+      <w:r>
+        <w:rPr>
+          <w:rFonts w:ascii="Consolas" w:hAnsi="Consolas" w:cs="Consolas"/>
+          <w:color w:val="000000"/>
+          <w:sz w:val="20"/>
+          <w:szCs w:val="20"/>
+        </w:rPr>
+        <w:t>=</w:t>
+      </w:r>
+      <w:r>
+        <w:rPr>
+          <w:rFonts w:ascii="Consolas" w:hAnsi="Consolas" w:cs="Consolas"/>
+          <w:i/>
+          <w:iCs/>
+          <w:color w:val="2A00FF"/>
+          <w:sz w:val="20"/>
+          <w:szCs w:val="20"/>
+        </w:rPr>
+        <w:t>"</w:t>
+      </w:r>
+      <w:r>
+        <w:rPr>
+          <w:rFonts w:ascii="Consolas" w:hAnsi="Consolas" w:cs="Consolas"/>
+          <w:color w:val="000000"/>
+          <w:sz w:val="20"/>
+          <w:szCs w:val="20"/>
+        </w:rPr>
+        <w:t>${</w:t>
+      </w:r>
+      <w:proofErr w:type="spellStart"/>
+      <w:proofErr w:type="gramStart"/>
+      <w:r>
+        <w:rPr>
+          <w:rFonts w:ascii="Consolas" w:hAnsi="Consolas" w:cs="Consolas"/>
+          <w:color w:val="000000"/>
+          <w:sz w:val="20"/>
+          <w:szCs w:val="20"/>
+        </w:rPr>
+        <w:t>pageContext.request.contextPath</w:t>
+      </w:r>
+      <w:proofErr w:type="spellEnd"/>
+      <w:proofErr w:type="gramEnd"/>
+      <w:r>
+        <w:rPr>
+          <w:rFonts w:ascii="Consolas" w:hAnsi="Consolas" w:cs="Consolas"/>
+          <w:color w:val="000000"/>
+          <w:sz w:val="20"/>
+          <w:szCs w:val="20"/>
+        </w:rPr>
+        <w:t>}</w:t>
+      </w:r>
+      <w:r>
+        <w:rPr>
+          <w:rFonts w:ascii="Consolas" w:hAnsi="Consolas" w:cs="Consolas"/>
+          <w:i/>
+          <w:iCs/>
+          <w:color w:val="2A00FF"/>
+          <w:sz w:val="20"/>
+          <w:szCs w:val="20"/>
+        </w:rPr>
+        <w:t>/</w:t>
+      </w:r>
+      <w:proofErr w:type="spellStart"/>
+      <w:r>
+        <w:rPr>
+          <w:rFonts w:ascii="Consolas" w:hAnsi="Consolas" w:cs="Consolas"/>
+          <w:i/>
+          <w:iCs/>
+          <w:color w:val="2A00FF"/>
+          <w:sz w:val="20"/>
+          <w:szCs w:val="20"/>
+        </w:rPr>
+        <w:t>authenticateTheUser</w:t>
+      </w:r>
+      <w:proofErr w:type="spellEnd"/>
+      <w:r>
+        <w:rPr>
+          <w:rFonts w:ascii="Consolas" w:hAnsi="Consolas" w:cs="Consolas"/>
+          <w:i/>
+          <w:iCs/>
+          <w:color w:val="2A00FF"/>
+          <w:sz w:val="20"/>
+          <w:szCs w:val="20"/>
+        </w:rPr>
+        <w:t>"</w:t>
+      </w:r>
+    </w:p>
+    <w:p>
+      <w:pPr>
+        <w:autoSpaceDE w:val="0"/>
+        <w:autoSpaceDN w:val="0"/>
+        <w:adjustRightInd w:val="0"/>
+        <w:spacing w:after="0" w:line="240" w:lineRule="auto"/>
+        <w:rPr>
+          <w:rFonts w:ascii="Consolas" w:hAnsi="Consolas" w:cs="Consolas"/>
+          <w:sz w:val="20"/>
+          <w:szCs w:val="20"/>
+        </w:rPr>
+      </w:pPr>
+      <w:r>
+        <w:rPr>
+          <w:rFonts w:ascii="Consolas" w:hAnsi="Consolas" w:cs="Consolas"/>
+          <w:sz w:val="20"/>
+          <w:szCs w:val="20"/>
+        </w:rPr>
+        <w:tab/>
+      </w:r>
+      <w:r>
+        <w:rPr>
+          <w:rFonts w:ascii="Consolas" w:hAnsi="Consolas" w:cs="Consolas"/>
+          <w:color w:val="7F007F"/>
+          <w:sz w:val="20"/>
+          <w:szCs w:val="20"/>
+        </w:rPr>
+        <w:t>method</w:t>
+      </w:r>
+      <w:r>
+        <w:rPr>
+          <w:rFonts w:ascii="Consolas" w:hAnsi="Consolas" w:cs="Consolas"/>
+          <w:color w:val="000000"/>
+          <w:sz w:val="20"/>
+          <w:szCs w:val="20"/>
+        </w:rPr>
+        <w:t>=</w:t>
+      </w:r>
+      <w:r>
+        <w:rPr>
+          <w:rFonts w:ascii="Consolas" w:hAnsi="Consolas" w:cs="Consolas"/>
+          <w:i/>
+          <w:iCs/>
+          <w:color w:val="2A00FF"/>
+          <w:sz w:val="20"/>
+          <w:szCs w:val="20"/>
+        </w:rPr>
+        <w:t>"POST"</w:t>
+      </w:r>
+      <w:r>
+        <w:rPr>
+          <w:rFonts w:ascii="Consolas" w:hAnsi="Consolas" w:cs="Consolas"/>
+          <w:color w:val="008080"/>
+          <w:sz w:val="20"/>
+          <w:szCs w:val="20"/>
+        </w:rPr>
+        <w:t>&gt;</w:t>
+      </w:r>
+    </w:p>
+    <w:p>
+      <w:pPr>
+        <w:autoSpaceDE w:val="0"/>
+        <w:autoSpaceDN w:val="0"/>
+        <w:adjustRightInd w:val="0"/>
+        <w:spacing w:after="0" w:line="240" w:lineRule="auto"/>
+        <w:rPr>
+          <w:rFonts w:ascii="Consolas" w:hAnsi="Consolas" w:cs="Consolas"/>
+          <w:sz w:val="20"/>
+          <w:szCs w:val="20"/>
+        </w:rPr>
+      </w:pPr>
+    </w:p>
+    <w:p>
+      <w:pPr>
+        <w:autoSpaceDE w:val="0"/>
+        <w:autoSpaceDN w:val="0"/>
+        <w:adjustRightInd w:val="0"/>
+        <w:spacing w:after="0" w:line="240" w:lineRule="auto"/>
+        <w:rPr>
+          <w:rFonts w:ascii="Consolas" w:hAnsi="Consolas" w:cs="Consolas"/>
+          <w:sz w:val="20"/>
+          <w:szCs w:val="20"/>
+        </w:rPr>
+      </w:pPr>
+      <w:r>
+        <w:rPr>
+          <w:rFonts w:ascii="Consolas" w:hAnsi="Consolas" w:cs="Consolas"/>
+          <w:color w:val="000000"/>
+          <w:sz w:val="20"/>
+          <w:szCs w:val="20"/>
+        </w:rPr>
+        <w:tab/>
+      </w:r>
+      <w:proofErr w:type="gramStart"/>
+      <w:r>
+        <w:rPr>
+          <w:rFonts w:ascii="Consolas" w:hAnsi="Consolas" w:cs="Consolas"/>
+          <w:color w:val="3F5FBF"/>
+          <w:sz w:val="20"/>
+          <w:szCs w:val="20"/>
+        </w:rPr>
+        <w:t>&lt;!--</w:t>
+      </w:r>
+      <w:proofErr w:type="gramEnd"/>
+      <w:r>
+        <w:rPr>
+          <w:rFonts w:ascii="Consolas" w:hAnsi="Consolas" w:cs="Consolas"/>
+          <w:color w:val="3F5FBF"/>
+          <w:sz w:val="20"/>
+          <w:szCs w:val="20"/>
+        </w:rPr>
+        <w:t xml:space="preserve"> Check for login error --&gt;</w:t>
+      </w:r>
+    </w:p>
+    <w:p>
+      <w:pPr>
+        <w:autoSpaceDE w:val="0"/>
+        <w:autoSpaceDN w:val="0"/>
+        <w:adjustRightInd w:val="0"/>
+        <w:spacing w:after="0" w:line="240" w:lineRule="auto"/>
+        <w:rPr>
+          <w:rFonts w:ascii="Consolas" w:hAnsi="Consolas" w:cs="Consolas"/>
+          <w:sz w:val="20"/>
+          <w:szCs w:val="20"/>
+        </w:rPr>
+      </w:pPr>
+      <w:r>
+        <w:rPr>
+          <w:rFonts w:ascii="Consolas" w:hAnsi="Consolas" w:cs="Consolas"/>
+          <w:color w:val="000000"/>
+          <w:sz w:val="20"/>
+          <w:szCs w:val="20"/>
+        </w:rPr>
+        <w:tab/>
+      </w:r>
+      <w:r>
+        <w:rPr>
+          <w:rFonts w:ascii="Consolas" w:hAnsi="Consolas" w:cs="Consolas"/>
+          <w:color w:val="008080"/>
+          <w:sz w:val="20"/>
+          <w:szCs w:val="20"/>
+        </w:rPr>
+        <w:t>&lt;</w:t>
+      </w:r>
+      <w:proofErr w:type="spellStart"/>
+      <w:proofErr w:type="gramStart"/>
+      <w:r>
+        <w:rPr>
+          <w:rFonts w:ascii="Consolas" w:hAnsi="Consolas" w:cs="Consolas"/>
+          <w:color w:val="3F7F7F"/>
+          <w:sz w:val="20"/>
+          <w:szCs w:val="20"/>
+        </w:rPr>
+        <w:t>c:if</w:t>
+      </w:r>
+      <w:proofErr w:type="spellEnd"/>
+      <w:proofErr w:type="gramEnd"/>
+      <w:r>
+        <w:rPr>
+          <w:rFonts w:ascii="Consolas" w:hAnsi="Consolas" w:cs="Consolas"/>
+          <w:sz w:val="20"/>
+          <w:szCs w:val="20"/>
+        </w:rPr>
+        <w:t xml:space="preserve"> </w:t>
+      </w:r>
+      <w:r>
+        <w:rPr>
+          <w:rFonts w:ascii="Consolas" w:hAnsi="Consolas" w:cs="Consolas"/>
+          <w:color w:val="7F007F"/>
+          <w:sz w:val="20"/>
+          <w:szCs w:val="20"/>
+        </w:rPr>
+        <w:t>test</w:t>
+      </w:r>
+      <w:r>
+        <w:rPr>
+          <w:rFonts w:ascii="Consolas" w:hAnsi="Consolas" w:cs="Consolas"/>
+          <w:color w:val="000000"/>
+          <w:sz w:val="20"/>
+          <w:szCs w:val="20"/>
+        </w:rPr>
+        <w:t>=</w:t>
+      </w:r>
+      <w:r>
+        <w:rPr>
+          <w:rFonts w:ascii="Consolas" w:hAnsi="Consolas" w:cs="Consolas"/>
+          <w:i/>
+          <w:iCs/>
+          <w:color w:val="2A00FF"/>
+          <w:sz w:val="20"/>
+          <w:szCs w:val="20"/>
+        </w:rPr>
+        <w:t>"</w:t>
+      </w:r>
+      <w:r>
+        <w:rPr>
+          <w:rFonts w:ascii="Consolas" w:hAnsi="Consolas" w:cs="Consolas"/>
+          <w:color w:val="000000"/>
+          <w:sz w:val="20"/>
+          <w:szCs w:val="20"/>
+        </w:rPr>
+        <w:t>${</w:t>
+      </w:r>
+      <w:proofErr w:type="spellStart"/>
+      <w:r>
+        <w:rPr>
+          <w:rFonts w:ascii="Consolas" w:hAnsi="Consolas" w:cs="Consolas"/>
+          <w:color w:val="000000"/>
+          <w:sz w:val="20"/>
+          <w:szCs w:val="20"/>
+        </w:rPr>
+        <w:t>param.error</w:t>
+      </w:r>
+      <w:proofErr w:type="spellEnd"/>
+      <w:r>
+        <w:rPr>
+          <w:rFonts w:ascii="Consolas" w:hAnsi="Consolas" w:cs="Consolas"/>
+          <w:color w:val="000000"/>
+          <w:sz w:val="20"/>
+          <w:szCs w:val="20"/>
+        </w:rPr>
+        <w:t xml:space="preserve"> != null }</w:t>
+      </w:r>
+      <w:r>
+        <w:rPr>
+          <w:rFonts w:ascii="Consolas" w:hAnsi="Consolas" w:cs="Consolas"/>
+          <w:i/>
+          <w:iCs/>
+          <w:color w:val="2A00FF"/>
+          <w:sz w:val="20"/>
+          <w:szCs w:val="20"/>
+        </w:rPr>
+        <w:t>"</w:t>
+      </w:r>
+      <w:r>
+        <w:rPr>
+          <w:rFonts w:ascii="Consolas" w:hAnsi="Consolas" w:cs="Consolas"/>
+          <w:color w:val="008080"/>
+          <w:sz w:val="20"/>
+          <w:szCs w:val="20"/>
+        </w:rPr>
+        <w:t>&gt;</w:t>
+      </w:r>
+    </w:p>
+    <w:p>
+      <w:pPr>
+        <w:autoSpaceDE w:val="0"/>
+        <w:autoSpaceDN w:val="0"/>
+        <w:adjustRightInd w:val="0"/>
+        <w:spacing w:after="0" w:line="240" w:lineRule="auto"/>
+        <w:rPr>
+          <w:rFonts w:ascii="Consolas" w:hAnsi="Consolas" w:cs="Consolas"/>
+          <w:sz w:val="20"/>
+          <w:szCs w:val="20"/>
+        </w:rPr>
+      </w:pPr>
+      <w:r>
+        <w:rPr>
+          <w:rFonts w:ascii="Consolas" w:hAnsi="Consolas" w:cs="Consolas"/>
+          <w:color w:val="000000"/>
+          <w:sz w:val="20"/>
+          <w:szCs w:val="20"/>
+        </w:rPr>
+        <w:tab/>
+      </w:r>
+      <w:r>
+        <w:rPr>
+          <w:rFonts w:ascii="Consolas" w:hAnsi="Consolas" w:cs="Consolas"/>
+          <w:color w:val="000000"/>
+          <w:sz w:val="20"/>
+          <w:szCs w:val="20"/>
+        </w:rPr>
+        <w:tab/>
+      </w:r>
+      <w:r>
+        <w:rPr>
+          <w:rFonts w:ascii="Consolas" w:hAnsi="Consolas" w:cs="Consolas"/>
+          <w:color w:val="008080"/>
+          <w:sz w:val="20"/>
+          <w:szCs w:val="20"/>
+        </w:rPr>
+        <w:t>&lt;</w:t>
+      </w:r>
+      <w:proofErr w:type="spellStart"/>
+      <w:r>
+        <w:rPr>
+          <w:rFonts w:ascii="Consolas" w:hAnsi="Consolas" w:cs="Consolas"/>
+          <w:color w:val="3F7F7F"/>
+          <w:sz w:val="20"/>
+          <w:szCs w:val="20"/>
+        </w:rPr>
+        <w:t>i</w:t>
+      </w:r>
+      <w:proofErr w:type="spellEnd"/>
+      <w:r>
+        <w:rPr>
+          <w:rFonts w:ascii="Consolas" w:hAnsi="Consolas" w:cs="Consolas"/>
+          <w:sz w:val="20"/>
+          <w:szCs w:val="20"/>
+        </w:rPr>
+        <w:t xml:space="preserve"> </w:t>
+      </w:r>
+      <w:r>
+        <w:rPr>
+          <w:rFonts w:ascii="Consolas" w:hAnsi="Consolas" w:cs="Consolas"/>
+          <w:color w:val="7F007F"/>
+          <w:sz w:val="20"/>
+          <w:szCs w:val="20"/>
+        </w:rPr>
+        <w:t>class</w:t>
+      </w:r>
+      <w:r>
+        <w:rPr>
+          <w:rFonts w:ascii="Consolas" w:hAnsi="Consolas" w:cs="Consolas"/>
+          <w:color w:val="000000"/>
+          <w:sz w:val="20"/>
+          <w:szCs w:val="20"/>
+        </w:rPr>
+        <w:t>=</w:t>
+      </w:r>
+      <w:r>
+        <w:rPr>
+          <w:rFonts w:ascii="Consolas" w:hAnsi="Consolas" w:cs="Consolas"/>
+          <w:i/>
+          <w:iCs/>
+          <w:color w:val="2A00FF"/>
+          <w:sz w:val="20"/>
+          <w:szCs w:val="20"/>
+        </w:rPr>
+        <w:t>"failed"</w:t>
+      </w:r>
+      <w:r>
+        <w:rPr>
+          <w:rFonts w:ascii="Consolas" w:hAnsi="Consolas" w:cs="Consolas"/>
+          <w:color w:val="008080"/>
+          <w:sz w:val="20"/>
+          <w:szCs w:val="20"/>
+        </w:rPr>
+        <w:t>&gt;</w:t>
+      </w:r>
+      <w:r>
+        <w:rPr>
+          <w:rFonts w:ascii="Consolas" w:hAnsi="Consolas" w:cs="Consolas"/>
+          <w:color w:val="000000"/>
+          <w:sz w:val="20"/>
+          <w:szCs w:val="20"/>
+        </w:rPr>
+        <w:t xml:space="preserve">Sorry!!! You entered invalid </w:t>
+      </w:r>
+      <w:r>
+        <w:rPr>
+          <w:rFonts w:ascii="Consolas" w:hAnsi="Consolas" w:cs="Consolas"/>
+          <w:color w:val="000000"/>
+          <w:sz w:val="20"/>
+          <w:szCs w:val="20"/>
+          <w:u w:val="single"/>
+        </w:rPr>
+        <w:t>username</w:t>
+      </w:r>
+      <w:r>
+        <w:rPr>
+          <w:rFonts w:ascii="Consolas" w:hAnsi="Consolas" w:cs="Consolas"/>
+          <w:color w:val="000000"/>
+          <w:sz w:val="20"/>
+          <w:szCs w:val="20"/>
+        </w:rPr>
+        <w:t>/password</w:t>
+      </w:r>
+      <w:r>
+        <w:rPr>
+          <w:rFonts w:ascii="Consolas" w:hAnsi="Consolas" w:cs="Consolas"/>
+          <w:color w:val="008080"/>
+          <w:sz w:val="20"/>
+          <w:szCs w:val="20"/>
+        </w:rPr>
+        <w:t>&lt;/</w:t>
+      </w:r>
+      <w:proofErr w:type="spellStart"/>
+      <w:r>
+        <w:rPr>
+          <w:rFonts w:ascii="Consolas" w:hAnsi="Consolas" w:cs="Consolas"/>
+          <w:color w:val="3F7F7F"/>
+          <w:sz w:val="20"/>
+          <w:szCs w:val="20"/>
+        </w:rPr>
+        <w:t>i</w:t>
+      </w:r>
+      <w:proofErr w:type="spellEnd"/>
+      <w:r>
+        <w:rPr>
+          <w:rFonts w:ascii="Consolas" w:hAnsi="Consolas" w:cs="Consolas"/>
+          <w:color w:val="008080"/>
+          <w:sz w:val="20"/>
+          <w:szCs w:val="20"/>
+        </w:rPr>
+        <w:t>&gt;</w:t>
+      </w:r>
+    </w:p>
+    <w:p>
+      <w:pPr>
+        <w:autoSpaceDE w:val="0"/>
+        <w:autoSpaceDN w:val="0"/>
+        <w:adjustRightInd w:val="0"/>
+        <w:spacing w:after="0" w:line="240" w:lineRule="auto"/>
+        <w:rPr>
+          <w:rFonts w:ascii="Consolas" w:hAnsi="Consolas" w:cs="Consolas"/>
+          <w:sz w:val="20"/>
+          <w:szCs w:val="20"/>
+        </w:rPr>
+      </w:pPr>
+      <w:r>
+        <w:rPr>
+          <w:rFonts w:ascii="Consolas" w:hAnsi="Consolas" w:cs="Consolas"/>
+          <w:color w:val="000000"/>
+          <w:sz w:val="20"/>
+          <w:szCs w:val="20"/>
+        </w:rPr>
+        <w:tab/>
+      </w:r>
+      <w:r>
+        <w:rPr>
+          <w:rFonts w:ascii="Consolas" w:hAnsi="Consolas" w:cs="Consolas"/>
+          <w:color w:val="008080"/>
+          <w:sz w:val="20"/>
+          <w:szCs w:val="20"/>
+        </w:rPr>
+        <w:t>&lt;/</w:t>
+      </w:r>
+      <w:proofErr w:type="spellStart"/>
+      <w:proofErr w:type="gramStart"/>
+      <w:r>
+        <w:rPr>
+          <w:rFonts w:ascii="Consolas" w:hAnsi="Consolas" w:cs="Consolas"/>
+          <w:color w:val="3F7F7F"/>
+          <w:sz w:val="20"/>
+          <w:szCs w:val="20"/>
+        </w:rPr>
+        <w:t>c:if</w:t>
+      </w:r>
+      <w:proofErr w:type="spellEnd"/>
+      <w:proofErr w:type="gramEnd"/>
+      <w:r>
+        <w:rPr>
+          <w:rFonts w:ascii="Consolas" w:hAnsi="Consolas" w:cs="Consolas"/>
+          <w:color w:val="008080"/>
+          <w:sz w:val="20"/>
+          <w:szCs w:val="20"/>
+        </w:rPr>
+        <w:t>&gt;</w:t>
+      </w:r>
+    </w:p>
+    <w:p>
+      <w:pPr>
+        <w:autoSpaceDE w:val="0"/>
+        <w:autoSpaceDN w:val="0"/>
+        <w:adjustRightInd w:val="0"/>
+        <w:spacing w:after="0" w:line="240" w:lineRule="auto"/>
+        <w:rPr>
+          <w:rFonts w:ascii="Consolas" w:hAnsi="Consolas" w:cs="Consolas"/>
+          <w:sz w:val="20"/>
+          <w:szCs w:val="20"/>
+        </w:rPr>
+      </w:pPr>
+    </w:p>
+    <w:p>
+      <w:pPr>
+        <w:autoSpaceDE w:val="0"/>
+        <w:autoSpaceDN w:val="0"/>
+        <w:adjustRightInd w:val="0"/>
+        <w:spacing w:after="0" w:line="240" w:lineRule="auto"/>
+        <w:rPr>
+          <w:rFonts w:ascii="Consolas" w:hAnsi="Consolas" w:cs="Consolas"/>
+          <w:sz w:val="20"/>
+          <w:szCs w:val="20"/>
+        </w:rPr>
+      </w:pPr>
+      <w:r>
+        <w:rPr>
+          <w:rFonts w:ascii="Consolas" w:hAnsi="Consolas" w:cs="Consolas"/>
+          <w:color w:val="000000"/>
+          <w:sz w:val="20"/>
+          <w:szCs w:val="20"/>
+        </w:rPr>
+        <w:tab/>
+      </w:r>
+      <w:r>
+        <w:rPr>
+          <w:rFonts w:ascii="Consolas" w:hAnsi="Consolas" w:cs="Consolas"/>
+          <w:color w:val="008080"/>
+          <w:sz w:val="20"/>
+          <w:szCs w:val="20"/>
+        </w:rPr>
+        <w:t>&lt;</w:t>
+      </w:r>
+      <w:r>
+        <w:rPr>
+          <w:rFonts w:ascii="Consolas" w:hAnsi="Consolas" w:cs="Consolas"/>
+          <w:color w:val="3F7F7F"/>
+          <w:sz w:val="20"/>
+          <w:szCs w:val="20"/>
+        </w:rPr>
+        <w:t>p</w:t>
+      </w:r>
+      <w:r>
+        <w:rPr>
+          <w:rFonts w:ascii="Consolas" w:hAnsi="Consolas" w:cs="Consolas"/>
+          <w:color w:val="008080"/>
+          <w:sz w:val="20"/>
+          <w:szCs w:val="20"/>
+        </w:rPr>
+        <w:t>&gt;</w:t>
+      </w:r>
+    </w:p>
+    <w:p>
+      <w:pPr>
+        <w:autoSpaceDE w:val="0"/>
+        <w:autoSpaceDN w:val="0"/>
+        <w:adjustRightInd w:val="0"/>
+        <w:spacing w:after="0" w:line="240" w:lineRule="auto"/>
+        <w:rPr>
+          <w:rFonts w:ascii="Consolas" w:hAnsi="Consolas" w:cs="Consolas"/>
+          <w:sz w:val="20"/>
+          <w:szCs w:val="20"/>
+        </w:rPr>
+      </w:pPr>
+      <w:r>
+        <w:rPr>
+          <w:rFonts w:ascii="Consolas" w:hAnsi="Consolas" w:cs="Consolas"/>
+          <w:color w:val="000000"/>
+          <w:sz w:val="20"/>
+          <w:szCs w:val="20"/>
+        </w:rPr>
+        <w:tab/>
+      </w:r>
+      <w:r>
+        <w:rPr>
+          <w:rFonts w:ascii="Consolas" w:hAnsi="Consolas" w:cs="Consolas"/>
+          <w:color w:val="000000"/>
+          <w:sz w:val="20"/>
+          <w:szCs w:val="20"/>
+        </w:rPr>
+        <w:tab/>
+        <w:t xml:space="preserve">User Name: </w:t>
+      </w:r>
+      <w:r>
+        <w:rPr>
+          <w:rFonts w:ascii="Consolas" w:hAnsi="Consolas" w:cs="Consolas"/>
+          <w:color w:val="008080"/>
+          <w:sz w:val="20"/>
+          <w:szCs w:val="20"/>
+        </w:rPr>
+        <w:t>&lt;</w:t>
+      </w:r>
+      <w:r>
+        <w:rPr>
+          <w:rFonts w:ascii="Consolas" w:hAnsi="Consolas" w:cs="Consolas"/>
+          <w:color w:val="3F7F7F"/>
+          <w:sz w:val="20"/>
+          <w:szCs w:val="20"/>
+        </w:rPr>
+        <w:t>input</w:t>
+      </w:r>
+      <w:r>
+        <w:rPr>
+          <w:rFonts w:ascii="Consolas" w:hAnsi="Consolas" w:cs="Consolas"/>
+          <w:sz w:val="20"/>
+          <w:szCs w:val="20"/>
+        </w:rPr>
+        <w:t xml:space="preserve"> </w:t>
+      </w:r>
+      <w:r>
+        <w:rPr>
+          <w:rFonts w:ascii="Consolas" w:hAnsi="Consolas" w:cs="Consolas"/>
+          <w:color w:val="7F007F"/>
+          <w:sz w:val="20"/>
+          <w:szCs w:val="20"/>
+        </w:rPr>
+        <w:t>type</w:t>
+      </w:r>
+      <w:r>
+        <w:rPr>
+          <w:rFonts w:ascii="Consolas" w:hAnsi="Consolas" w:cs="Consolas"/>
+          <w:color w:val="000000"/>
+          <w:sz w:val="20"/>
+          <w:szCs w:val="20"/>
+        </w:rPr>
+        <w:t>=</w:t>
+      </w:r>
+      <w:r>
+        <w:rPr>
+          <w:rFonts w:ascii="Consolas" w:hAnsi="Consolas" w:cs="Consolas"/>
+          <w:i/>
+          <w:iCs/>
+          <w:color w:val="2A00FF"/>
+          <w:sz w:val="20"/>
+          <w:szCs w:val="20"/>
+        </w:rPr>
+        <w:t>"text"</w:t>
+      </w:r>
+      <w:r>
+        <w:rPr>
+          <w:rFonts w:ascii="Consolas" w:hAnsi="Consolas" w:cs="Consolas"/>
+          <w:sz w:val="20"/>
+          <w:szCs w:val="20"/>
+        </w:rPr>
+        <w:t xml:space="preserve"> </w:t>
+      </w:r>
+      <w:r>
+        <w:rPr>
+          <w:rFonts w:ascii="Consolas" w:hAnsi="Consolas" w:cs="Consolas"/>
+          <w:color w:val="7F007F"/>
+          <w:sz w:val="20"/>
+          <w:szCs w:val="20"/>
+        </w:rPr>
+        <w:t>name</w:t>
+      </w:r>
+      <w:r>
+        <w:rPr>
+          <w:rFonts w:ascii="Consolas" w:hAnsi="Consolas" w:cs="Consolas"/>
+          <w:color w:val="000000"/>
+          <w:sz w:val="20"/>
+          <w:szCs w:val="20"/>
+        </w:rPr>
+        <w:t>=</w:t>
+      </w:r>
+      <w:r>
+        <w:rPr>
+          <w:rFonts w:ascii="Consolas" w:hAnsi="Consolas" w:cs="Consolas"/>
+          <w:i/>
+          <w:iCs/>
+          <w:color w:val="2A00FF"/>
+          <w:sz w:val="20"/>
+          <w:szCs w:val="20"/>
+        </w:rPr>
+        <w:t>"username"</w:t>
+      </w:r>
+      <w:r>
+        <w:rPr>
+          <w:rFonts w:ascii="Consolas" w:hAnsi="Consolas" w:cs="Consolas"/>
+          <w:sz w:val="20"/>
+          <w:szCs w:val="20"/>
+        </w:rPr>
+        <w:t xml:space="preserve"> </w:t>
+      </w:r>
+      <w:r>
+        <w:rPr>
+          <w:rFonts w:ascii="Consolas" w:hAnsi="Consolas" w:cs="Consolas"/>
+          <w:color w:val="008080"/>
+          <w:sz w:val="20"/>
+          <w:szCs w:val="20"/>
+        </w:rPr>
+        <w:t>/&gt;</w:t>
+      </w:r>
+    </w:p>
+    <w:p>
+      <w:pPr>
+        <w:autoSpaceDE w:val="0"/>
+        <w:autoSpaceDN w:val="0"/>
+        <w:adjustRightInd w:val="0"/>
+        <w:spacing w:after="0" w:line="240" w:lineRule="auto"/>
+        <w:rPr>
+          <w:rFonts w:ascii="Consolas" w:hAnsi="Consolas" w:cs="Consolas"/>
+          <w:sz w:val="20"/>
+          <w:szCs w:val="20"/>
+        </w:rPr>
+      </w:pPr>
+      <w:r>
+        <w:rPr>
+          <w:rFonts w:ascii="Consolas" w:hAnsi="Consolas" w:cs="Consolas"/>
+          <w:color w:val="000000"/>
+          <w:sz w:val="20"/>
+          <w:szCs w:val="20"/>
+        </w:rPr>
+        <w:tab/>
+      </w:r>
+      <w:r>
+        <w:rPr>
+          <w:rFonts w:ascii="Consolas" w:hAnsi="Consolas" w:cs="Consolas"/>
+          <w:color w:val="008080"/>
+          <w:sz w:val="20"/>
+          <w:szCs w:val="20"/>
+        </w:rPr>
+        <w:t>&lt;/</w:t>
+      </w:r>
+      <w:r>
+        <w:rPr>
+          <w:rFonts w:ascii="Consolas" w:hAnsi="Consolas" w:cs="Consolas"/>
+          <w:color w:val="3F7F7F"/>
+          <w:sz w:val="20"/>
+          <w:szCs w:val="20"/>
+        </w:rPr>
+        <w:t>p</w:t>
+      </w:r>
+      <w:r>
+        <w:rPr>
+          <w:rFonts w:ascii="Consolas" w:hAnsi="Consolas" w:cs="Consolas"/>
+          <w:color w:val="008080"/>
+          <w:sz w:val="20"/>
+          <w:szCs w:val="20"/>
+        </w:rPr>
+        <w:t>&gt;</w:t>
+      </w:r>
+    </w:p>
+    <w:p>
+      <w:pPr>
+        <w:autoSpaceDE w:val="0"/>
+        <w:autoSpaceDN w:val="0"/>
+        <w:adjustRightInd w:val="0"/>
+        <w:spacing w:after="0" w:line="240" w:lineRule="auto"/>
+        <w:rPr>
+          <w:rFonts w:ascii="Consolas" w:hAnsi="Consolas" w:cs="Consolas"/>
+          <w:sz w:val="20"/>
+          <w:szCs w:val="20"/>
+        </w:rPr>
+      </w:pPr>
+    </w:p>
+    <w:p>
+      <w:pPr>
+        <w:autoSpaceDE w:val="0"/>
+        <w:autoSpaceDN w:val="0"/>
+        <w:adjustRightInd w:val="0"/>
+        <w:spacing w:after="0" w:line="240" w:lineRule="auto"/>
+        <w:rPr>
+          <w:rFonts w:ascii="Consolas" w:hAnsi="Consolas" w:cs="Consolas"/>
+          <w:sz w:val="20"/>
+          <w:szCs w:val="20"/>
+        </w:rPr>
+      </w:pPr>
+      <w:r>
+        <w:rPr>
+          <w:rFonts w:ascii="Consolas" w:hAnsi="Consolas" w:cs="Consolas"/>
+          <w:color w:val="000000"/>
+          <w:sz w:val="20"/>
+          <w:szCs w:val="20"/>
+        </w:rPr>
+        <w:tab/>
+      </w:r>
+      <w:r>
+        <w:rPr>
+          <w:rFonts w:ascii="Consolas" w:hAnsi="Consolas" w:cs="Consolas"/>
+          <w:color w:val="008080"/>
+          <w:sz w:val="20"/>
+          <w:szCs w:val="20"/>
+        </w:rPr>
+        <w:t>&lt;</w:t>
+      </w:r>
+      <w:r>
+        <w:rPr>
+          <w:rFonts w:ascii="Consolas" w:hAnsi="Consolas" w:cs="Consolas"/>
+          <w:color w:val="3F7F7F"/>
+          <w:sz w:val="20"/>
+          <w:szCs w:val="20"/>
+        </w:rPr>
+        <w:t>p</w:t>
+      </w:r>
+      <w:r>
+        <w:rPr>
+          <w:rFonts w:ascii="Consolas" w:hAnsi="Consolas" w:cs="Consolas"/>
+          <w:color w:val="008080"/>
+          <w:sz w:val="20"/>
+          <w:szCs w:val="20"/>
+        </w:rPr>
+        <w:t>&gt;</w:t>
+      </w:r>
+    </w:p>
+    <w:p>
+      <w:pPr>
+        <w:autoSpaceDE w:val="0"/>
+        <w:autoSpaceDN w:val="0"/>
+        <w:adjustRightInd w:val="0"/>
+        <w:spacing w:after="0" w:line="240" w:lineRule="auto"/>
+        <w:rPr>
+          <w:rFonts w:ascii="Consolas" w:hAnsi="Consolas" w:cs="Consolas"/>
+          <w:sz w:val="20"/>
+          <w:szCs w:val="20"/>
+        </w:rPr>
+      </w:pPr>
+      <w:r>
+        <w:rPr>
+          <w:rFonts w:ascii="Consolas" w:hAnsi="Consolas" w:cs="Consolas"/>
+          <w:color w:val="000000"/>
+          <w:sz w:val="20"/>
+          <w:szCs w:val="20"/>
+        </w:rPr>
+        <w:tab/>
+      </w:r>
+      <w:r>
+        <w:rPr>
+          <w:rFonts w:ascii="Consolas" w:hAnsi="Consolas" w:cs="Consolas"/>
+          <w:color w:val="000000"/>
+          <w:sz w:val="20"/>
+          <w:szCs w:val="20"/>
+        </w:rPr>
+        <w:tab/>
+        <w:t xml:space="preserve">Password: </w:t>
+      </w:r>
+      <w:r>
+        <w:rPr>
+          <w:rFonts w:ascii="Consolas" w:hAnsi="Consolas" w:cs="Consolas"/>
+          <w:color w:val="008080"/>
+          <w:sz w:val="20"/>
+          <w:szCs w:val="20"/>
+        </w:rPr>
+        <w:t>&lt;</w:t>
+      </w:r>
+      <w:r>
+        <w:rPr>
+          <w:rFonts w:ascii="Consolas" w:hAnsi="Consolas" w:cs="Consolas"/>
+          <w:color w:val="3F7F7F"/>
+          <w:sz w:val="20"/>
+          <w:szCs w:val="20"/>
+        </w:rPr>
+        <w:t>input</w:t>
+      </w:r>
+      <w:r>
+        <w:rPr>
+          <w:rFonts w:ascii="Consolas" w:hAnsi="Consolas" w:cs="Consolas"/>
+          <w:sz w:val="20"/>
+          <w:szCs w:val="20"/>
+        </w:rPr>
+        <w:t xml:space="preserve"> </w:t>
+      </w:r>
+      <w:r>
+        <w:rPr>
+          <w:rFonts w:ascii="Consolas" w:hAnsi="Consolas" w:cs="Consolas"/>
+          <w:color w:val="7F007F"/>
+          <w:sz w:val="20"/>
+          <w:szCs w:val="20"/>
+        </w:rPr>
+        <w:t>type</w:t>
+      </w:r>
+      <w:r>
+        <w:rPr>
+          <w:rFonts w:ascii="Consolas" w:hAnsi="Consolas" w:cs="Consolas"/>
+          <w:color w:val="000000"/>
+          <w:sz w:val="20"/>
+          <w:szCs w:val="20"/>
+        </w:rPr>
+        <w:t>=</w:t>
+      </w:r>
+      <w:r>
+        <w:rPr>
+          <w:rFonts w:ascii="Consolas" w:hAnsi="Consolas" w:cs="Consolas"/>
+          <w:i/>
+          <w:iCs/>
+          <w:color w:val="2A00FF"/>
+          <w:sz w:val="20"/>
+          <w:szCs w:val="20"/>
+        </w:rPr>
+        <w:t>"password"</w:t>
+      </w:r>
+      <w:r>
+        <w:rPr>
+          <w:rFonts w:ascii="Consolas" w:hAnsi="Consolas" w:cs="Consolas"/>
+          <w:sz w:val="20"/>
+          <w:szCs w:val="20"/>
+        </w:rPr>
+        <w:t xml:space="preserve"> </w:t>
+      </w:r>
+      <w:r>
+        <w:rPr>
+          <w:rFonts w:ascii="Consolas" w:hAnsi="Consolas" w:cs="Consolas"/>
+          <w:color w:val="7F007F"/>
+          <w:sz w:val="20"/>
+          <w:szCs w:val="20"/>
+        </w:rPr>
+        <w:t>name</w:t>
+      </w:r>
+      <w:r>
+        <w:rPr>
+          <w:rFonts w:ascii="Consolas" w:hAnsi="Consolas" w:cs="Consolas"/>
+          <w:color w:val="000000"/>
+          <w:sz w:val="20"/>
+          <w:szCs w:val="20"/>
+        </w:rPr>
+        <w:t>=</w:t>
+      </w:r>
+      <w:r>
+        <w:rPr>
+          <w:rFonts w:ascii="Consolas" w:hAnsi="Consolas" w:cs="Consolas"/>
+          <w:i/>
+          <w:iCs/>
+          <w:color w:val="2A00FF"/>
+          <w:sz w:val="20"/>
+          <w:szCs w:val="20"/>
+        </w:rPr>
+        <w:t>"password"</w:t>
+      </w:r>
+      <w:r>
+        <w:rPr>
+          <w:rFonts w:ascii="Consolas" w:hAnsi="Consolas" w:cs="Consolas"/>
+          <w:sz w:val="20"/>
+          <w:szCs w:val="20"/>
+        </w:rPr>
+        <w:t xml:space="preserve"> </w:t>
+      </w:r>
+      <w:r>
+        <w:rPr>
+          <w:rFonts w:ascii="Consolas" w:hAnsi="Consolas" w:cs="Consolas"/>
+          <w:color w:val="008080"/>
+          <w:sz w:val="20"/>
+          <w:szCs w:val="20"/>
+        </w:rPr>
+        <w:t>/&gt;</w:t>
+      </w:r>
+    </w:p>
+    <w:p>
+      <w:pPr>
+        <w:autoSpaceDE w:val="0"/>
+        <w:autoSpaceDN w:val="0"/>
+        <w:adjustRightInd w:val="0"/>
+        <w:spacing w:after="0" w:line="240" w:lineRule="auto"/>
+        <w:rPr>
+          <w:rFonts w:ascii="Consolas" w:hAnsi="Consolas" w:cs="Consolas"/>
+          <w:sz w:val="20"/>
+          <w:szCs w:val="20"/>
+        </w:rPr>
+      </w:pPr>
+      <w:r>
+        <w:rPr>
+          <w:rFonts w:ascii="Consolas" w:hAnsi="Consolas" w:cs="Consolas"/>
+          <w:color w:val="000000"/>
+          <w:sz w:val="20"/>
+          <w:szCs w:val="20"/>
+        </w:rPr>
+        <w:tab/>
+      </w:r>
+      <w:r>
+        <w:rPr>
+          <w:rFonts w:ascii="Consolas" w:hAnsi="Consolas" w:cs="Consolas"/>
+          <w:color w:val="008080"/>
+          <w:sz w:val="20"/>
+          <w:szCs w:val="20"/>
+        </w:rPr>
+        <w:t>&lt;/</w:t>
+      </w:r>
+      <w:r>
+        <w:rPr>
+          <w:rFonts w:ascii="Consolas" w:hAnsi="Consolas" w:cs="Consolas"/>
+          <w:color w:val="3F7F7F"/>
+          <w:sz w:val="20"/>
+          <w:szCs w:val="20"/>
+        </w:rPr>
+        <w:t>p</w:t>
+      </w:r>
+      <w:r>
+        <w:rPr>
+          <w:rFonts w:ascii="Consolas" w:hAnsi="Consolas" w:cs="Consolas"/>
+          <w:color w:val="008080"/>
+          <w:sz w:val="20"/>
+          <w:szCs w:val="20"/>
+        </w:rPr>
+        <w:t>&gt;</w:t>
+      </w:r>
+    </w:p>
+    <w:p>
+      <w:pPr>
+        <w:autoSpaceDE w:val="0"/>
+        <w:autoSpaceDN w:val="0"/>
+        <w:adjustRightInd w:val="0"/>
+        <w:spacing w:after="0" w:line="240" w:lineRule="auto"/>
+        <w:rPr>
+          <w:rFonts w:ascii="Consolas" w:hAnsi="Consolas" w:cs="Consolas"/>
+          <w:sz w:val="20"/>
+          <w:szCs w:val="20"/>
+        </w:rPr>
+      </w:pPr>
+    </w:p>
+    <w:p>
+      <w:pPr>
+        <w:autoSpaceDE w:val="0"/>
+        <w:autoSpaceDN w:val="0"/>
+        <w:adjustRightInd w:val="0"/>
+        <w:spacing w:after="0" w:line="240" w:lineRule="auto"/>
+        <w:rPr>
+          <w:rFonts w:ascii="Consolas" w:hAnsi="Consolas" w:cs="Consolas"/>
+          <w:sz w:val="20"/>
+          <w:szCs w:val="20"/>
+        </w:rPr>
+      </w:pPr>
+      <w:r>
+        <w:rPr>
+          <w:rFonts w:ascii="Consolas" w:hAnsi="Consolas" w:cs="Consolas"/>
+          <w:color w:val="000000"/>
+          <w:sz w:val="20"/>
+          <w:szCs w:val="20"/>
+        </w:rPr>
+        <w:tab/>
+      </w:r>
+      <w:r>
+        <w:rPr>
+          <w:rFonts w:ascii="Consolas" w:hAnsi="Consolas" w:cs="Consolas"/>
+          <w:color w:val="008080"/>
+          <w:sz w:val="20"/>
+          <w:szCs w:val="20"/>
+        </w:rPr>
+        <w:t>&lt;</w:t>
+      </w:r>
+      <w:r>
+        <w:rPr>
+          <w:rFonts w:ascii="Consolas" w:hAnsi="Consolas" w:cs="Consolas"/>
+          <w:color w:val="3F7F7F"/>
+          <w:sz w:val="20"/>
+          <w:szCs w:val="20"/>
+        </w:rPr>
+        <w:t>input</w:t>
+      </w:r>
+      <w:r>
+        <w:rPr>
+          <w:rFonts w:ascii="Consolas" w:hAnsi="Consolas" w:cs="Consolas"/>
+          <w:sz w:val="20"/>
+          <w:szCs w:val="20"/>
+        </w:rPr>
+        <w:t xml:space="preserve"> </w:t>
+      </w:r>
+      <w:r>
+        <w:rPr>
+          <w:rFonts w:ascii="Consolas" w:hAnsi="Consolas" w:cs="Consolas"/>
+          <w:color w:val="7F007F"/>
+          <w:sz w:val="20"/>
+          <w:szCs w:val="20"/>
+        </w:rPr>
+        <w:t>type</w:t>
+      </w:r>
+      <w:r>
+        <w:rPr>
+          <w:rFonts w:ascii="Consolas" w:hAnsi="Consolas" w:cs="Consolas"/>
+          <w:color w:val="000000"/>
+          <w:sz w:val="20"/>
+          <w:szCs w:val="20"/>
+        </w:rPr>
+        <w:t>=</w:t>
+      </w:r>
+      <w:r>
+        <w:rPr>
+          <w:rFonts w:ascii="Consolas" w:hAnsi="Consolas" w:cs="Consolas"/>
+          <w:i/>
+          <w:iCs/>
+          <w:color w:val="2A00FF"/>
+          <w:sz w:val="20"/>
+          <w:szCs w:val="20"/>
+        </w:rPr>
+        <w:t>"submit"</w:t>
+      </w:r>
+      <w:r>
+        <w:rPr>
+          <w:rFonts w:ascii="Consolas" w:hAnsi="Consolas" w:cs="Consolas"/>
+          <w:sz w:val="20"/>
+          <w:szCs w:val="20"/>
+        </w:rPr>
+        <w:t xml:space="preserve"> </w:t>
+      </w:r>
+      <w:r>
+        <w:rPr>
+          <w:rFonts w:ascii="Consolas" w:hAnsi="Consolas" w:cs="Consolas"/>
+          <w:color w:val="7F007F"/>
+          <w:sz w:val="20"/>
+          <w:szCs w:val="20"/>
+        </w:rPr>
+        <w:t>value</w:t>
+      </w:r>
+      <w:r>
+        <w:rPr>
+          <w:rFonts w:ascii="Consolas" w:hAnsi="Consolas" w:cs="Consolas"/>
+          <w:color w:val="000000"/>
+          <w:sz w:val="20"/>
+          <w:szCs w:val="20"/>
+        </w:rPr>
+        <w:t>=</w:t>
+      </w:r>
+      <w:r>
+        <w:rPr>
+          <w:rFonts w:ascii="Consolas" w:hAnsi="Consolas" w:cs="Consolas"/>
+          <w:i/>
+          <w:iCs/>
+          <w:color w:val="2A00FF"/>
+          <w:sz w:val="20"/>
+          <w:szCs w:val="20"/>
+        </w:rPr>
+        <w:t>"Login"</w:t>
+      </w:r>
+      <w:r>
+        <w:rPr>
+          <w:rFonts w:ascii="Consolas" w:hAnsi="Consolas" w:cs="Consolas"/>
+          <w:sz w:val="20"/>
+          <w:szCs w:val="20"/>
+        </w:rPr>
+        <w:t xml:space="preserve"> </w:t>
+      </w:r>
+      <w:r>
+        <w:rPr>
+          <w:rFonts w:ascii="Consolas" w:hAnsi="Consolas" w:cs="Consolas"/>
+          <w:color w:val="008080"/>
+          <w:sz w:val="20"/>
+          <w:szCs w:val="20"/>
+        </w:rPr>
+        <w:t>/&gt;</w:t>
+      </w:r>
+    </w:p>
+    <w:p>
+      <w:pPr>
+        <w:spacing w:after="0" w:line="0" w:lineRule="atLeast"/>
+        <w:rPr>
+          <w:rFonts w:ascii="Consolas" w:hAnsi="Consolas" w:cs="Consolas"/>
+          <w:color w:val="BF5F3F"/>
+          <w:sz w:val="20"/>
+          <w:szCs w:val="20"/>
+          <w:shd w:val="clear" w:color="auto" w:fill="E8F2FE"/>
+        </w:rPr>
+      </w:pPr>
+      <w:r>
+        <w:rPr>
+          <w:rFonts w:ascii="Consolas" w:hAnsi="Consolas" w:cs="Consolas"/>
+          <w:color w:val="008080"/>
+          <w:sz w:val="20"/>
+          <w:szCs w:val="20"/>
+        </w:rPr>
+        <w:t>&lt;/</w:t>
+      </w:r>
+      <w:proofErr w:type="spellStart"/>
+      <w:proofErr w:type="gramStart"/>
+      <w:r>
+        <w:rPr>
+          <w:rFonts w:ascii="Consolas" w:hAnsi="Consolas" w:cs="Consolas"/>
+          <w:color w:val="3F7F7F"/>
+          <w:sz w:val="20"/>
+          <w:szCs w:val="20"/>
+          <w:shd w:val="clear" w:color="auto" w:fill="D4D4D4"/>
+        </w:rPr>
+        <w:t>form:form</w:t>
+      </w:r>
+      <w:proofErr w:type="spellEnd"/>
+      <w:proofErr w:type="gramEnd"/>
+      <w:r>
+        <w:rPr>
+          <w:rFonts w:ascii="Consolas" w:hAnsi="Consolas" w:cs="Consolas"/>
+          <w:color w:val="008080"/>
+          <w:sz w:val="20"/>
+          <w:szCs w:val="20"/>
+        </w:rPr>
+        <w:t>&gt;</w:t>
+      </w:r>
+    </w:p>
+    <w:p>
+      <w:pPr>
+        <w:spacing w:after="0" w:line="0" w:lineRule="atLeast"/>
+        <w:rPr>
+          <w:rFonts w:ascii="Consolas" w:hAnsi="Consolas" w:cs="Consolas"/>
+          <w:color w:val="BF5F3F"/>
+          <w:sz w:val="20"/>
+          <w:szCs w:val="20"/>
+          <w:shd w:val="clear" w:color="auto" w:fill="E8F2FE"/>
+        </w:rPr>
+      </w:pPr>
+    </w:p>
+    <w:p>
+      <w:pPr>
+        <w:spacing w:after="0" w:line="0" w:lineRule="atLeast"/>
+      </w:pPr>
+      <w:r>
+        <w:rPr>
+          <w:noProof/>
+        </w:rPr>
+        <w:drawing>
+          <wp:inline distT="0" distB="0" distL="0" distR="0" wp14:anchorId="642D3A1E" wp14:editId="74EEEE38">
+            <wp:extent cx="5734050" cy="2743200"/>
+            <wp:effectExtent l="19050" t="19050" r="19050" b="19050"/>
+            <wp:docPr id="3" name="Picture 3"/>
+            <wp:cNvGraphicFramePr>
+              <a:graphicFrameLocks xmlns:a="http://schemas.openxmlformats.org/drawingml/2006/main" noChangeAspect="1"/>
+            </wp:cNvGraphicFramePr>
+            <a:graphic xmlns:a="http://schemas.openxmlformats.org/drawingml/2006/main">
+              <a:graphicData uri="http://schemas.openxmlformats.org/drawingml/2006/picture">
+                <pic:pic xmlns:pic="http://schemas.openxmlformats.org/drawingml/2006/picture">
+                  <pic:nvPicPr>
+                    <pic:cNvPr id="0" name="Picture 5"/>
+                    <pic:cNvPicPr>
+                      <a:picLocks noChangeAspect="1" noChangeArrowheads="1"/>
+                    </pic:cNvPicPr>
+                  </pic:nvPicPr>
+                  <pic:blipFill>
+                    <a:blip r:embed="rId7">
+                      <a:extLst>
+                        <a:ext uri="{28A0092B-C50C-407E-A947-70E740481C1C}">
+                          <a14:useLocalDpi xmlns:a14="http://schemas.microsoft.com/office/drawing/2010/main" val="0"/>
+                        </a:ext>
+                      </a:extLst>
+                    </a:blip>
+                    <a:srcRect/>
+                    <a:stretch>
+                      <a:fillRect/>
+                    </a:stretch>
+                  </pic:blipFill>
+                  <pic:spPr bwMode="auto">
+                    <a:xfrm>
+                      <a:off x="0" y="0"/>
+                      <a:ext cx="5734050" cy="2743200"/>
+                    </a:xfrm>
+                    <a:prstGeom prst="rect">
+                      <a:avLst/>
+                    </a:prstGeom>
+                    <a:noFill/>
+                    <a:ln>
+                      <a:solidFill>
+                        <a:srgbClr val="FF0000"/>
+                      </a:solidFill>
+                    </a:ln>
+                  </pic:spPr>
+                </pic:pic>
+              </a:graphicData>
+            </a:graphic>
+          </wp:inline>
+        </w:drawing>
+      </w:r>
+    </w:p>
+    <w:p>
+      <w:pPr>
+        <w:spacing w:after="0" w:line="0" w:lineRule="atLeast"/>
+      </w:pPr>
+    </w:p>
+    <w:p>
+      <w:pPr>
+        <w:spacing w:after="0" w:line="0" w:lineRule="atLeast"/>
+      </w:pPr>
       <w:bookmarkStart w:id="0" w:name="_GoBack"/>
       <w:bookmarkEnd w:id="0"/>
-    </w:p>
-    <w:p>
-      <w:pPr>
-        <w:spacing w:after="0" w:line="0" w:lineRule="atLeast"/>
-      </w:pPr>
-      <w:r>
+      <w:r>
+        <w:lastRenderedPageBreak/>
         <w:t>48.4. Spring Security - Adding Login Error Message</w:t>
       </w:r>
     </w:p>
@@ -55,6 +2049,243 @@
     </w:sectPr>
   </w:body>
 </w:document>
+</file>
+
+<file path=word/numbering.xml><?xml version="1.0" encoding="utf-8"?>
+<w:numbering xmlns:wpc="http://schemas.microsoft.com/office/word/2010/wordprocessingCanvas" xmlns:cx="http://schemas.microsoft.com/office/drawing/2014/chartex" xmlns:cx1="http://schemas.microsoft.com/office/drawing/2015/9/8/chartex" xmlns:cx2="http://schemas.microsoft.com/office/drawing/2015/10/21/chartex" xmlns:cx3="http://schemas.microsoft.com/office/drawing/2016/5/9/chartex" xmlns:cx4="http://schemas.microsoft.com/office/drawing/2016/5/10/chartex" xmlns:cx5="http://schemas.microsoft.com/office/drawing/2016/5/11/chartex" xmlns:cx6="http://schemas.microsoft.com/office/drawing/2016/5/12/chartex" xmlns:cx7="http://schemas.microsoft.com/office/drawing/2016/5/13/chartex" xmlns:cx8="http://schemas.microsoft.com/office/drawing/2016/5/14/chartex" xmlns:mc="http://schemas.openxmlformats.org/markup-compatibility/2006" xmlns:aink="http://schemas.microsoft.com/office/drawing/2016/ink" xmlns:am3d="http://schemas.microsoft.com/office/drawing/2017/model3d" xmlns:o="urn:schemas-microsoft-com:office:office" xmlns:r="http://schemas.openxmlformats.org/officeDocument/2006/relationships" xmlns:m="http://schemas.openxmlformats.org/officeDocument/2006/math" xmlns:v="urn:schemas-microsoft-com:vml" xmlns:wp14="http://schemas.microsoft.com/office/word/2010/wordprocessingDrawing" xmlns:wp="http://schemas.openxmlformats.org/drawingml/2006/wordprocessingDrawing" xmlns:w10="urn:schemas-microsoft-com:office:word" xmlns:w="http://schemas.openxmlformats.org/wordprocessingml/2006/main" xmlns:w14="http://schemas.microsoft.com/office/word/2010/wordml" xmlns:w15="http://schemas.microsoft.com/office/word/2012/wordml" xmlns:w16cid="http://schemas.microsoft.com/office/word/2016/wordml/cid" xmlns:w16se="http://schemas.microsoft.com/office/word/2015/wordml/symex" xmlns:wpg="http://schemas.microsoft.com/office/word/2010/wordprocessingGroup" xmlns:wpi="http://schemas.microsoft.com/office/word/2010/wordprocessingInk" xmlns:wne="http://schemas.microsoft.com/office/word/2006/wordml" xmlns:wps="http://schemas.microsoft.com/office/word/2010/wordprocessingShape" mc:Ignorable="w14 w15 w16se w16cid wp14">
+  <w:abstractNum w:abstractNumId="0" w15:restartNumberingAfterBreak="0">
+    <w:nsid w:val="08C92EAD"/>
+    <w:multiLevelType w:val="hybridMultilevel"/>
+    <w:tmpl w:val="CE424426"/>
+    <w:lvl w:ilvl="0" w:tplc="04090001">
+      <w:start w:val="1"/>
+      <w:numFmt w:val="bullet"/>
+      <w:lvlText w:val=""/>
+      <w:lvlJc w:val="left"/>
+      <w:pPr>
+        <w:ind w:left="720" w:hanging="360"/>
+      </w:pPr>
+      <w:rPr>
+        <w:rFonts w:ascii="Symbol" w:hAnsi="Symbol" w:hint="default"/>
+      </w:rPr>
+    </w:lvl>
+    <w:lvl w:ilvl="1" w:tplc="04090003" w:tentative="1">
+      <w:start w:val="1"/>
+      <w:numFmt w:val="bullet"/>
+      <w:lvlText w:val="o"/>
+      <w:lvlJc w:val="left"/>
+      <w:pPr>
+        <w:ind w:left="1440" w:hanging="360"/>
+      </w:pPr>
+      <w:rPr>
+        <w:rFonts w:ascii="Courier New" w:hAnsi="Courier New" w:cs="Courier New" w:hint="default"/>
+      </w:rPr>
+    </w:lvl>
+    <w:lvl w:ilvl="2" w:tplc="04090005" w:tentative="1">
+      <w:start w:val="1"/>
+      <w:numFmt w:val="bullet"/>
+      <w:lvlText w:val=""/>
+      <w:lvlJc w:val="left"/>
+      <w:pPr>
+        <w:ind w:left="2160" w:hanging="360"/>
+      </w:pPr>
+      <w:rPr>
+        <w:rFonts w:ascii="Wingdings" w:hAnsi="Wingdings" w:hint="default"/>
+      </w:rPr>
+    </w:lvl>
+    <w:lvl w:ilvl="3" w:tplc="04090001" w:tentative="1">
+      <w:start w:val="1"/>
+      <w:numFmt w:val="bullet"/>
+      <w:lvlText w:val=""/>
+      <w:lvlJc w:val="left"/>
+      <w:pPr>
+        <w:ind w:left="2880" w:hanging="360"/>
+      </w:pPr>
+      <w:rPr>
+        <w:rFonts w:ascii="Symbol" w:hAnsi="Symbol" w:hint="default"/>
+      </w:rPr>
+    </w:lvl>
+    <w:lvl w:ilvl="4" w:tplc="04090003" w:tentative="1">
+      <w:start w:val="1"/>
+      <w:numFmt w:val="bullet"/>
+      <w:lvlText w:val="o"/>
+      <w:lvlJc w:val="left"/>
+      <w:pPr>
+        <w:ind w:left="3600" w:hanging="360"/>
+      </w:pPr>
+      <w:rPr>
+        <w:rFonts w:ascii="Courier New" w:hAnsi="Courier New" w:cs="Courier New" w:hint="default"/>
+      </w:rPr>
+    </w:lvl>
+    <w:lvl w:ilvl="5" w:tplc="04090005" w:tentative="1">
+      <w:start w:val="1"/>
+      <w:numFmt w:val="bullet"/>
+      <w:lvlText w:val=""/>
+      <w:lvlJc w:val="left"/>
+      <w:pPr>
+        <w:ind w:left="4320" w:hanging="360"/>
+      </w:pPr>
+      <w:rPr>
+        <w:rFonts w:ascii="Wingdings" w:hAnsi="Wingdings" w:hint="default"/>
+      </w:rPr>
+    </w:lvl>
+    <w:lvl w:ilvl="6" w:tplc="04090001" w:tentative="1">
+      <w:start w:val="1"/>
+      <w:numFmt w:val="bullet"/>
+      <w:lvlText w:val=""/>
+      <w:lvlJc w:val="left"/>
+      <w:pPr>
+        <w:ind w:left="5040" w:hanging="360"/>
+      </w:pPr>
+      <w:rPr>
+        <w:rFonts w:ascii="Symbol" w:hAnsi="Symbol" w:hint="default"/>
+      </w:rPr>
+    </w:lvl>
+    <w:lvl w:ilvl="7" w:tplc="04090003" w:tentative="1">
+      <w:start w:val="1"/>
+      <w:numFmt w:val="bullet"/>
+      <w:lvlText w:val="o"/>
+      <w:lvlJc w:val="left"/>
+      <w:pPr>
+        <w:ind w:left="5760" w:hanging="360"/>
+      </w:pPr>
+      <w:rPr>
+        <w:rFonts w:ascii="Courier New" w:hAnsi="Courier New" w:cs="Courier New" w:hint="default"/>
+      </w:rPr>
+    </w:lvl>
+    <w:lvl w:ilvl="8" w:tplc="04090005" w:tentative="1">
+      <w:start w:val="1"/>
+      <w:numFmt w:val="bullet"/>
+      <w:lvlText w:val=""/>
+      <w:lvlJc w:val="left"/>
+      <w:pPr>
+        <w:ind w:left="6480" w:hanging="360"/>
+      </w:pPr>
+      <w:rPr>
+        <w:rFonts w:ascii="Wingdings" w:hAnsi="Wingdings" w:hint="default"/>
+      </w:rPr>
+    </w:lvl>
+  </w:abstractNum>
+  <w:abstractNum w:abstractNumId="1" w15:restartNumberingAfterBreak="0">
+    <w:nsid w:val="2C173004"/>
+    <w:multiLevelType w:val="hybridMultilevel"/>
+    <w:tmpl w:val="15F01FFA"/>
+    <w:lvl w:ilvl="0" w:tplc="0409000F">
+      <w:start w:val="1"/>
+      <w:numFmt w:val="decimal"/>
+      <w:lvlText w:val="%1."/>
+      <w:lvlJc w:val="left"/>
+      <w:pPr>
+        <w:ind w:left="720" w:hanging="360"/>
+      </w:pPr>
+      <w:rPr>
+        <w:rFonts w:hint="default"/>
+      </w:rPr>
+    </w:lvl>
+    <w:lvl w:ilvl="1" w:tplc="04090003">
+      <w:start w:val="1"/>
+      <w:numFmt w:val="bullet"/>
+      <w:lvlText w:val="o"/>
+      <w:lvlJc w:val="left"/>
+      <w:pPr>
+        <w:ind w:left="1440" w:hanging="360"/>
+      </w:pPr>
+      <w:rPr>
+        <w:rFonts w:ascii="Courier New" w:hAnsi="Courier New" w:cs="Courier New" w:hint="default"/>
+      </w:rPr>
+    </w:lvl>
+    <w:lvl w:ilvl="2" w:tplc="04090005" w:tentative="1">
+      <w:start w:val="1"/>
+      <w:numFmt w:val="bullet"/>
+      <w:lvlText w:val=""/>
+      <w:lvlJc w:val="left"/>
+      <w:pPr>
+        <w:ind w:left="2160" w:hanging="360"/>
+      </w:pPr>
+      <w:rPr>
+        <w:rFonts w:ascii="Wingdings" w:hAnsi="Wingdings" w:hint="default"/>
+      </w:rPr>
+    </w:lvl>
+    <w:lvl w:ilvl="3" w:tplc="04090001" w:tentative="1">
+      <w:start w:val="1"/>
+      <w:numFmt w:val="bullet"/>
+      <w:lvlText w:val=""/>
+      <w:lvlJc w:val="left"/>
+      <w:pPr>
+        <w:ind w:left="2880" w:hanging="360"/>
+      </w:pPr>
+      <w:rPr>
+        <w:rFonts w:ascii="Symbol" w:hAnsi="Symbol" w:hint="default"/>
+      </w:rPr>
+    </w:lvl>
+    <w:lvl w:ilvl="4" w:tplc="04090003" w:tentative="1">
+      <w:start w:val="1"/>
+      <w:numFmt w:val="bullet"/>
+      <w:lvlText w:val="o"/>
+      <w:lvlJc w:val="left"/>
+      <w:pPr>
+        <w:ind w:left="3600" w:hanging="360"/>
+      </w:pPr>
+      <w:rPr>
+        <w:rFonts w:ascii="Courier New" w:hAnsi="Courier New" w:cs="Courier New" w:hint="default"/>
+      </w:rPr>
+    </w:lvl>
+    <w:lvl w:ilvl="5" w:tplc="04090005" w:tentative="1">
+      <w:start w:val="1"/>
+      <w:numFmt w:val="bullet"/>
+      <w:lvlText w:val=""/>
+      <w:lvlJc w:val="left"/>
+      <w:pPr>
+        <w:ind w:left="4320" w:hanging="360"/>
+      </w:pPr>
+      <w:rPr>
+        <w:rFonts w:ascii="Wingdings" w:hAnsi="Wingdings" w:hint="default"/>
+      </w:rPr>
+    </w:lvl>
+    <w:lvl w:ilvl="6" w:tplc="04090001" w:tentative="1">
+      <w:start w:val="1"/>
+      <w:numFmt w:val="bullet"/>
+      <w:lvlText w:val=""/>
+      <w:lvlJc w:val="left"/>
+      <w:pPr>
+        <w:ind w:left="5040" w:hanging="360"/>
+      </w:pPr>
+      <w:rPr>
+        <w:rFonts w:ascii="Symbol" w:hAnsi="Symbol" w:hint="default"/>
+      </w:rPr>
+    </w:lvl>
+    <w:lvl w:ilvl="7" w:tplc="04090003" w:tentative="1">
+      <w:start w:val="1"/>
+      <w:numFmt w:val="bullet"/>
+      <w:lvlText w:val="o"/>
+      <w:lvlJc w:val="left"/>
+      <w:pPr>
+        <w:ind w:left="5760" w:hanging="360"/>
+      </w:pPr>
+      <w:rPr>
+        <w:rFonts w:ascii="Courier New" w:hAnsi="Courier New" w:cs="Courier New" w:hint="default"/>
+      </w:rPr>
+    </w:lvl>
+    <w:lvl w:ilvl="8" w:tplc="04090005" w:tentative="1">
+      <w:start w:val="1"/>
+      <w:numFmt w:val="bullet"/>
+      <w:lvlText w:val=""/>
+      <w:lvlJc w:val="left"/>
+      <w:pPr>
+        <w:ind w:left="6480" w:hanging="360"/>
+      </w:pPr>
+      <w:rPr>
+        <w:rFonts w:ascii="Wingdings" w:hAnsi="Wingdings" w:hint="default"/>
+      </w:rPr>
+    </w:lvl>
+  </w:abstractNum>
+  <w:num w:numId="1">
+    <w:abstractNumId w:val="0"/>
+  </w:num>
+  <w:num w:numId="2">
+    <w:abstractNumId w:val="1"/>
+  </w:num>
+</w:numbering>
 </file>
 
 <file path=word/styles.xml><?xml version="1.0" encoding="utf-8"?>
@@ -483,6 +2714,17 @@
     <w:semiHidden/>
     <w:unhideWhenUsed/>
   </w:style>
+  <w:style w:type="paragraph" w:styleId="ListParagraph">
+    <w:name w:val="List Paragraph"/>
+    <w:basedOn w:val="Normal"/>
+    <w:uiPriority w:val="34"/>
+    <w:qFormat/>
+    <w:rsid w:val="00157D02"/>
+    <w:pPr>
+      <w:ind w:left="720"/>
+      <w:contextualSpacing/>
+    </w:pPr>
+  </w:style>
 </w:styles>
 </file>
 

</xml_diff>